<commit_message>
Update CereBI assignment document
</commit_message>
<xml_diff>
--- a/CereBI_Daria_Rosen_Assignment.docx
+++ b/CereBI_Daria_Rosen_Assignment.docx
@@ -55,87 +55,31 @@
         <w:br/>
       </w:r>
       <w:r>
-        <w:t>• Customs inspections (</w:t>
-      </w:r>
-      <w:proofErr w:type="spellStart"/>
-      <w:r>
-        <w:t>CustomsHold</w:t>
-      </w:r>
-      <w:proofErr w:type="spellEnd"/>
-      <w:r>
-        <w:t>)</w:t>
-      </w:r>
-      <w:r>
-        <w:br/>
-        <w:t>• Extreme weather disruptions (</w:t>
-      </w:r>
-      <w:proofErr w:type="spellStart"/>
-      <w:r>
-        <w:t>WeatherAlert</w:t>
-      </w:r>
-      <w:proofErr w:type="spellEnd"/>
-      <w:r>
-        <w:t>)</w:t>
-      </w:r>
-      <w:r>
-        <w:br/>
-        <w:t>• Port congestion slowing vessel movement (</w:t>
-      </w:r>
-      <w:proofErr w:type="spellStart"/>
-      <w:r>
-        <w:t>PortCongestion</w:t>
-      </w:r>
-      <w:proofErr w:type="spellEnd"/>
-      <w:r>
-        <w:t>)</w:t>
-      </w:r>
-      <w:r>
-        <w:br/>
-        <w:t>• Carrier capacity shortages (</w:t>
-      </w:r>
-      <w:proofErr w:type="spellStart"/>
-      <w:r>
-        <w:t>CapacityShortage</w:t>
-      </w:r>
-      <w:proofErr w:type="spellEnd"/>
-      <w:r>
-        <w:t>)</w:t>
-      </w:r>
-      <w:r>
-        <w:br/>
-        <w:t>• Missing or incorrect documentation (</w:t>
-      </w:r>
-      <w:proofErr w:type="spellStart"/>
-      <w:r>
-        <w:t>DocsMissing</w:t>
-      </w:r>
-      <w:proofErr w:type="spellEnd"/>
-      <w:r>
-        <w:t>)</w:t>
-      </w:r>
-      <w:r>
-        <w:br/>
-        <w:t>• Missed or incomplete pickup attempts (</w:t>
-      </w:r>
-      <w:proofErr w:type="spellStart"/>
-      <w:r>
-        <w:t>NoPickup</w:t>
-      </w:r>
-      <w:proofErr w:type="spellEnd"/>
-      <w:r>
-        <w:t>)</w:t>
-      </w:r>
-      <w:r>
-        <w:br/>
-        <w:t>• Long dwell times at logistics hubs (</w:t>
-      </w:r>
-      <w:proofErr w:type="spellStart"/>
-      <w:r>
-        <w:t>LongDwell</w:t>
-      </w:r>
-      <w:proofErr w:type="spellEnd"/>
-      <w:r>
-        <w:t>)</w:t>
+        <w:t>• Customs inspections (CustomsHold)</w:t>
+      </w:r>
+      <w:r>
+        <w:br/>
+        <w:t>• Extreme weather disruptions (WeatherAlert)</w:t>
+      </w:r>
+      <w:r>
+        <w:br/>
+        <w:t>• Port congestion slowing vessel movement (PortCongestion)</w:t>
+      </w:r>
+      <w:r>
+        <w:br/>
+        <w:t>• Carrier capacity shortages (CapacityShortage)</w:t>
+      </w:r>
+      <w:r>
+        <w:br/>
+        <w:t>• Missing or incorrect documentation (DocsMissing)</w:t>
+      </w:r>
+      <w:r>
+        <w:br/>
+        <w:t>• Missed or incomplete pickup attempts (NoPickup)</w:t>
+      </w:r>
+      <w:r>
+        <w:br/>
+        <w:t>• Long dwell times at logistics hubs (LongDwell)</w:t>
       </w:r>
       <w:r>
         <w:br/>
@@ -170,39 +114,15 @@
       </w:r>
       <w:r>
         <w:br/>
-        <w:t>• Hub congestion (</w:t>
-      </w:r>
-      <w:proofErr w:type="spellStart"/>
-      <w:r>
-        <w:t>HubCongestion</w:t>
-      </w:r>
-      <w:proofErr w:type="spellEnd"/>
-      <w:r>
-        <w:t>)</w:t>
-      </w:r>
-      <w:r>
-        <w:br/>
-        <w:t>• Documentation issues (</w:t>
-      </w:r>
-      <w:proofErr w:type="spellStart"/>
-      <w:r>
-        <w:t>DocsMissing</w:t>
-      </w:r>
-      <w:proofErr w:type="spellEnd"/>
-      <w:r>
-        <w:t>)</w:t>
-      </w:r>
-      <w:r>
-        <w:br/>
-        <w:t>• Delayed system scans → detected only after 72 hours (</w:t>
-      </w:r>
-      <w:proofErr w:type="spellStart"/>
-      <w:r>
-        <w:t>StaleStatus</w:t>
-      </w:r>
-      <w:proofErr w:type="spellEnd"/>
-      <w:r>
-        <w:t>)</w:t>
+        <w:t>• Hub congestion (HubCongestion)</w:t>
+      </w:r>
+      <w:r>
+        <w:br/>
+        <w:t>• Documentation issues (DocsMissing)</w:t>
+      </w:r>
+      <w:r>
+        <w:br/>
+        <w:t>• Delayed system scans → detected only after 72 hours (StaleStatus)</w:t>
       </w:r>
       <w:r>
         <w:br/>
@@ -345,13 +265,8 @@
         </w:numPr>
         <w:spacing w:after="0"/>
       </w:pPr>
-      <w:proofErr w:type="spellStart"/>
-      <w:r>
-        <w:t>StaleStatus</w:t>
-      </w:r>
-      <w:proofErr w:type="spellEnd"/>
-      <w:r>
-        <w:t xml:space="preserve"> — no update &gt; 3 days</w:t>
+      <w:r>
+        <w:t>StaleStatus — no update &gt; 3 days</w:t>
       </w:r>
     </w:p>
     <w:p>
@@ -363,13 +278,8 @@
         </w:numPr>
         <w:spacing w:after="0"/>
       </w:pPr>
-      <w:proofErr w:type="spellStart"/>
-      <w:r>
-        <w:t>MissedDeparture</w:t>
-      </w:r>
-      <w:proofErr w:type="spellEnd"/>
-      <w:r>
-        <w:t xml:space="preserve"> — within 3 days of ETA but still in early stage</w:t>
+      <w:r>
+        <w:t>MissedDeparture — within 3 days of ETA but still in early stage</w:t>
       </w:r>
     </w:p>
     <w:p>
@@ -381,13 +291,8 @@
         </w:numPr>
         <w:spacing w:after="0"/>
       </w:pPr>
-      <w:proofErr w:type="spellStart"/>
-      <w:r>
-        <w:t>LongDwell</w:t>
-      </w:r>
-      <w:proofErr w:type="spellEnd"/>
-      <w:r>
-        <w:t xml:space="preserve"> — stuck in same stage &gt; 2 days</w:t>
+      <w:r>
+        <w:t>LongDwell — stuck in same stage &gt; 2 days</w:t>
       </w:r>
     </w:p>
     <w:p>
@@ -399,13 +304,8 @@
         </w:numPr>
         <w:spacing w:after="0"/>
       </w:pPr>
-      <w:proofErr w:type="spellStart"/>
-      <w:r>
-        <w:t>CustomsHold</w:t>
-      </w:r>
-      <w:proofErr w:type="spellEnd"/>
-      <w:r>
-        <w:t xml:space="preserve"> — stuck in customs &gt; 1 day</w:t>
+      <w:r>
+        <w:t>CustomsHold — stuck in customs &gt; 1 day</w:t>
       </w:r>
     </w:p>
     <w:p>
@@ -417,13 +317,8 @@
         </w:numPr>
         <w:spacing w:after="0"/>
       </w:pPr>
-      <w:proofErr w:type="spellStart"/>
-      <w:r>
-        <w:t>PortCongestion</w:t>
-      </w:r>
-      <w:proofErr w:type="spellEnd"/>
-      <w:r>
-        <w:t xml:space="preserve"> — stuck at port &gt; 2 days</w:t>
+      <w:r>
+        <w:t>PortCongestion — stuck at port &gt; 2 days</w:t>
       </w:r>
     </w:p>
     <w:p>
@@ -435,13 +330,8 @@
         </w:numPr>
         <w:spacing w:after="0"/>
       </w:pPr>
-      <w:proofErr w:type="spellStart"/>
-      <w:r>
-        <w:t>NoPickup</w:t>
-      </w:r>
-      <w:proofErr w:type="spellEnd"/>
-      <w:r>
-        <w:t xml:space="preserve"> — awaiting pickup &gt; 1 day</w:t>
+      <w:r>
+        <w:t>NoPickup — awaiting pickup &gt; 1 day</w:t>
       </w:r>
     </w:p>
     <w:p>
@@ -453,13 +343,8 @@
         </w:numPr>
         <w:spacing w:after="0"/>
       </w:pPr>
-      <w:proofErr w:type="spellStart"/>
-      <w:r>
-        <w:t>HubCongestion</w:t>
-      </w:r>
-      <w:proofErr w:type="spellEnd"/>
-      <w:r>
-        <w:t xml:space="preserve"> — stuck at hub &gt; 1 day</w:t>
+      <w:r>
+        <w:t>HubCongestion — stuck at hub &gt; 1 day</w:t>
       </w:r>
     </w:p>
     <w:p>
@@ -471,14 +356,9 @@
         </w:numPr>
         <w:spacing w:after="0"/>
       </w:pPr>
-      <w:proofErr w:type="spellStart"/>
       <w:r>
         <w:lastRenderedPageBreak/>
-        <w:t>WeatherAlert</w:t>
-      </w:r>
-      <w:proofErr w:type="spellEnd"/>
-      <w:r>
-        <w:t xml:space="preserve"> — weather keywords in any event</w:t>
+        <w:t>WeatherAlert — weather keywords in any event</w:t>
       </w:r>
     </w:p>
     <w:p>
@@ -490,13 +370,8 @@
         </w:numPr>
         <w:spacing w:after="0"/>
       </w:pPr>
-      <w:proofErr w:type="spellStart"/>
-      <w:r>
-        <w:t>CapacityShortage</w:t>
-      </w:r>
-      <w:proofErr w:type="spellEnd"/>
-      <w:r>
-        <w:t xml:space="preserve"> — capacity keywords in any event</w:t>
+      <w:r>
+        <w:t>CapacityShortage — capacity keywords in any event</w:t>
       </w:r>
     </w:p>
     <w:p>
@@ -508,13 +383,8 @@
         </w:numPr>
         <w:spacing w:after="0"/>
       </w:pPr>
-      <w:proofErr w:type="spellStart"/>
-      <w:r>
-        <w:t>DocsMissing</w:t>
-      </w:r>
-      <w:proofErr w:type="spellEnd"/>
-      <w:r>
-        <w:t xml:space="preserve"> — documentation keywords in any event</w:t>
+      <w:r>
+        <w:t>DocsMissing — documentation keywords in any event</w:t>
       </w:r>
     </w:p>
     <w:p>
@@ -886,15 +756,7 @@
       </w:r>
       <w:r>
         <w:br/>
-        <w:t xml:space="preserve">• </w:t>
-      </w:r>
-      <w:proofErr w:type="spellStart"/>
-      <w:r>
-        <w:t>shipment_events</w:t>
-      </w:r>
-      <w:proofErr w:type="spellEnd"/>
-      <w:r>
-        <w:t xml:space="preserve"> stores </w:t>
+        <w:t xml:space="preserve">• shipment_events stores </w:t>
       </w:r>
       <w:r>
         <w:t xml:space="preserve">a </w:t>
@@ -1180,32 +1042,6 @@
     <w:p>
       <w:pPr>
         <w:pStyle w:val="21"/>
-      </w:pPr>
-      <w:r>
-        <w:t>4. Delay Logic Implementation (TypeScript)</w:t>
-      </w:r>
-      <w:r>
-        <w:br/>
-      </w:r>
-      <w:r>
-        <w:rPr>
-          <w:rFonts w:asciiTheme="minorHAnsi" w:eastAsiaTheme="minorEastAsia" w:hAnsiTheme="minorHAnsi" w:cstheme="minorBidi"/>
-          <w:color w:val="auto"/>
-          <w:sz w:val="22"/>
-          <w:szCs w:val="22"/>
-        </w:rPr>
-        <w:t>Sample Dataset Files:</w:t>
-      </w:r>
-      <w:r>
-        <w:rPr>
-          <w:rFonts w:asciiTheme="minorHAnsi" w:eastAsiaTheme="minorEastAsia" w:hAnsiTheme="minorHAnsi" w:cstheme="minorBidi"/>
-          <w:color w:val="auto"/>
-          <w:sz w:val="22"/>
-          <w:szCs w:val="22"/>
-        </w:rPr>
-        <w:br/>
-      </w:r>
-      <w:r>
         <w:rPr>
           <w:rFonts w:asciiTheme="minorHAnsi" w:eastAsiaTheme="minorEastAsia" w:hAnsiTheme="minorHAnsi" w:cstheme="minorBidi"/>
           <w:b w:val="0"/>
@@ -1214,8 +1050,47 @@
           <w:sz w:val="22"/>
           <w:szCs w:val="22"/>
         </w:rPr>
-        <w:t>- sample-shipments-dataset.json — JSON array matching the AlertShipment API response structure.</w:t>
-      </w:r>
+      </w:pPr>
+      <w:r>
+        <w:t xml:space="preserve">4. </w:t>
+      </w:r>
+      <w:r>
+        <w:t>Delay Logic Implementation (TypeScript)</w:t>
+      </w:r>
+      <w:r>
+        <w:br/>
+      </w:r>
+      <w:r>
+        <w:rPr>
+          <w:rFonts w:asciiTheme="minorHAnsi" w:eastAsiaTheme="minorEastAsia" w:hAnsiTheme="minorHAnsi" w:cstheme="minorBidi"/>
+          <w:color w:val="auto"/>
+          <w:sz w:val="22"/>
+          <w:szCs w:val="22"/>
+        </w:rPr>
+        <w:t>Sample Dataset Files:</w:t>
+      </w:r>
+      <w:r>
+        <w:rPr>
+          <w:rFonts w:asciiTheme="minorHAnsi" w:eastAsiaTheme="minorEastAsia" w:hAnsiTheme="minorHAnsi" w:cstheme="minorBidi"/>
+          <w:color w:val="auto"/>
+          <w:sz w:val="22"/>
+          <w:szCs w:val="22"/>
+        </w:rPr>
+        <w:br/>
+      </w:r>
+      <w:hyperlink r:id="rId7" w:history="1">
+        <w:r>
+          <w:rPr>
+            <w:rStyle w:val="Hyperlink"/>
+            <w:rFonts w:asciiTheme="minorHAnsi" w:eastAsiaTheme="minorEastAsia" w:hAnsiTheme="minorHAnsi" w:cstheme="minorBidi"/>
+            <w:b w:val="0"/>
+            <w:bCs w:val="0"/>
+            <w:sz w:val="22"/>
+            <w:szCs w:val="22"/>
+          </w:rPr>
+          <w:t>https://github.com/DariaRosen/Shipment-Delay-Predictor/blob/master/sample-shipments-dataset.sql</w:t>
+        </w:r>
+      </w:hyperlink>
       <w:r>
         <w:rPr>
           <w:rFonts w:asciiTheme="minorHAnsi" w:eastAsiaTheme="minorEastAsia" w:hAnsiTheme="minorHAnsi" w:cstheme="minorBidi"/>
@@ -1225,29 +1100,17 @@
           <w:sz w:val="22"/>
           <w:szCs w:val="22"/>
         </w:rPr>
-        <w:br/>
-        <w:t>- SAMPLE_SHIPMENTS_DATASET_README.md — documentation explaining dataset structure, coverage, scenarios, and usage.</w:t>
-      </w:r>
-      <w:r>
-        <w:rPr>
-          <w:rFonts w:asciiTheme="minorHAnsi" w:eastAsiaTheme="minorEastAsia" w:hAnsiTheme="minorHAnsi" w:cstheme="minorBidi"/>
-          <w:b w:val="0"/>
-          <w:bCs w:val="0"/>
-          <w:color w:val="auto"/>
-          <w:sz w:val="22"/>
-          <w:szCs w:val="22"/>
-        </w:rPr>
-        <w:br/>
-      </w:r>
-      <w:r>
-        <w:rPr>
-          <w:rFonts w:asciiTheme="minorHAnsi" w:eastAsiaTheme="minorEastAsia" w:hAnsiTheme="minorHAnsi" w:cstheme="minorBidi"/>
-          <w:b w:val="0"/>
-          <w:bCs w:val="0"/>
-          <w:color w:val="auto"/>
-          <w:sz w:val="22"/>
-          <w:szCs w:val="22"/>
-        </w:rPr>
+        <w:t xml:space="preserve"> </w:t>
+      </w:r>
+    </w:p>
+    <w:p>
+      <w:r>
+        <w:t>JSON array matching the AlertShipment API response structure.</w:t>
+      </w:r>
+      <w:r>
+        <w:br/>
+      </w:r>
+      <w:r>
         <w:br/>
         <w:t>These files include 15 representative shipments covering all severity levels, transportation modes, major risk factors, and realistic timelines.</w:t>
       </w:r>
@@ -13648,6 +13511,29 @@
       </w:tcPr>
     </w:tblStylePr>
   </w:style>
+  <w:style w:type="character" w:styleId="Hyperlink">
+    <w:name w:val="Hyperlink"/>
+    <w:basedOn w:val="a2"/>
+    <w:uiPriority w:val="99"/>
+    <w:unhideWhenUsed/>
+    <w:rsid w:val="00446864"/>
+    <w:rPr>
+      <w:color w:val="0000FF" w:themeColor="hyperlink"/>
+      <w:u w:val="single"/>
+    </w:rPr>
+  </w:style>
+  <w:style w:type="character" w:styleId="affa">
+    <w:name w:val="Unresolved Mention"/>
+    <w:basedOn w:val="a2"/>
+    <w:uiPriority w:val="99"/>
+    <w:semiHidden/>
+    <w:unhideWhenUsed/>
+    <w:rsid w:val="00446864"/>
+    <w:rPr>
+      <w:color w:val="605E5C"/>
+      <w:shd w:val="clear" w:color="auto" w:fill="E1DFDD"/>
+    </w:rPr>
+  </w:style>
 </w:styles>
 </file>
 

</xml_diff>